<commit_message>
Added week 2 data
</commit_message>
<xml_diff>
--- a/Lab week 1.docx
+++ b/Lab week 1.docx
@@ -642,215 +642,410 @@
         <w:rPr>
           <w:rFonts w:cstheme="minorHAnsi"/>
         </w:rPr>
-        <w:t xml:space="preserve"> is lit. This is done by looking from </w:t>
-      </w:r>
-      <w:proofErr w:type="gramStart"/>
+        <w:t xml:space="preserve"> is lit. This is done by looking from a eagle view of the LD X-ray apparatus you can see the green LED lighting up next to the word ready. This tells us that the X-ray detector is ready for use. Press the HV button that is at the bottom of the front panel and then press the F9 key on your keyboard for it to start to take in measurements, this will run for 5 minutes (300 seconds).</w:t>
+      </w:r>
+      <w:r>
+        <w:rPr>
+          <w:rFonts w:cstheme="minorHAnsi"/>
+        </w:rPr>
+        <w:t xml:space="preserve"> The centre of the first peak was in the channel </w:t>
+      </w:r>
+      <w:r>
+        <w:rPr>
+          <w:rFonts w:cstheme="minorHAnsi"/>
+        </w:rPr>
+        <w:t>102.6</w:t>
+      </w:r>
+      <w:r>
+        <w:rPr>
+          <w:rFonts w:cstheme="minorHAnsi"/>
+        </w:rPr>
+        <w:t xml:space="preserve"> with a value of 6.4. This then means that the second peak centre </w:t>
+      </w:r>
+      <w:r>
+        <w:rPr>
+          <w:rFonts w:cstheme="minorHAnsi"/>
+        </w:rPr>
+        <w:t>was over 8.64ev and channel of 133.5</w:t>
+      </w:r>
+      <w:r>
+        <w:rPr>
+          <w:rFonts w:cstheme="minorHAnsi"/>
+        </w:rPr>
+        <w:t xml:space="preserve">. However, there will be an error in our value of +/- 0.03. </w:t>
+      </w:r>
+      <w:r>
+        <w:rPr>
+          <w:rFonts w:cstheme="minorHAnsi"/>
+        </w:rPr>
+        <w:t xml:space="preserve">By then </w:t>
+      </w:r>
+      <w:r>
+        <w:rPr>
+          <w:rFonts w:cstheme="minorHAnsi"/>
+        </w:rPr>
+        <w:t>opening</w:t>
+      </w:r>
+      <w:r>
+        <w:rPr>
+          <w:rFonts w:cstheme="minorHAnsi"/>
+        </w:rPr>
+        <w:t xml:space="preserve"> the X-ray energies it </w:t>
+      </w:r>
+      <w:r>
+        <w:rPr>
+          <w:rFonts w:cstheme="minorHAnsi"/>
+        </w:rPr>
+        <w:t>opens</w:t>
+      </w:r>
+      <w:r>
+        <w:rPr>
+          <w:rFonts w:cstheme="minorHAnsi"/>
+        </w:rPr>
+        <w:t xml:space="preserve"> a periodic table and it shows us Zinc is one element in the material as it closely correlates with our second peak and the other element was iron as it correlates without first peak.</w:t>
+      </w:r>
+    </w:p>
+    <w:p>
+      <w:pPr>
+        <w:rPr>
+          <w:rFonts w:cstheme="minorHAnsi"/>
+        </w:rPr>
+      </w:pPr>
+    </w:p>
+    <w:p>
+      <w:pPr>
+        <w:rPr>
+          <w:rFonts w:cstheme="minorHAnsi"/>
+        </w:rPr>
+      </w:pPr>
+    </w:p>
+    <w:p>
+      <w:pPr>
+        <w:rPr>
+          <w:rFonts w:cstheme="minorHAnsi"/>
+        </w:rPr>
+      </w:pPr>
+    </w:p>
+    <w:p>
+      <w:pPr>
+        <w:rPr>
+          <w:rFonts w:cstheme="minorHAnsi"/>
+          <w:b/>
+          <w:bCs/>
+          <w:u w:val="single"/>
+        </w:rPr>
+      </w:pPr>
+    </w:p>
+    <w:p>
+      <w:pPr>
+        <w:rPr>
+          <w:rFonts w:cstheme="minorHAnsi"/>
+          <w:b/>
+          <w:bCs/>
+          <w:u w:val="single"/>
+        </w:rPr>
+      </w:pPr>
+      <w:r>
+        <w:rPr>
+          <w:rFonts w:cstheme="minorHAnsi"/>
+          <w:b/>
+          <w:bCs/>
+          <w:u w:val="single"/>
+        </w:rPr>
+        <w:t>Getting used to the equipment</w:t>
+      </w:r>
+    </w:p>
+    <w:p>
+      <w:pPr>
+        <w:rPr>
+          <w:rFonts w:cstheme="minorHAnsi"/>
+        </w:rPr>
+      </w:pPr>
+    </w:p>
+    <w:p>
+      <w:pPr>
+        <w:rPr>
+          <w:rFonts w:cstheme="minorHAnsi"/>
+        </w:rPr>
+      </w:pPr>
+      <w:r>
+        <w:rPr>
+          <w:rFonts w:cstheme="minorHAnsi"/>
+        </w:rPr>
+        <w:t xml:space="preserve">To make sure that we understand the equipment and what they do we have decided to run most of the materials inside the LD X-ray apparatus. </w:t>
+      </w:r>
+    </w:p>
+    <w:p>
+      <w:pPr>
+        <w:rPr>
+          <w:rFonts w:cstheme="minorHAnsi"/>
+        </w:rPr>
+      </w:pPr>
+    </w:p>
+    <w:p>
+      <w:pPr>
+        <w:rPr>
+          <w:rFonts w:cstheme="minorHAnsi"/>
+        </w:rPr>
+      </w:pPr>
+    </w:p>
+    <w:p>
+      <w:pPr>
+        <w:rPr>
+          <w:rFonts w:cstheme="minorHAnsi"/>
+          <w:b/>
+          <w:bCs/>
+          <w:u w:val="single"/>
+        </w:rPr>
+      </w:pPr>
+      <w:r>
+        <w:rPr>
+          <w:rFonts w:cstheme="minorHAnsi"/>
+          <w:b/>
+          <w:bCs/>
+          <w:u w:val="single"/>
+        </w:rPr>
+        <w:t>Conclusion for week 1</w:t>
+      </w:r>
+    </w:p>
+    <w:p>
+      <w:pPr>
+        <w:rPr>
+          <w:rFonts w:cstheme="minorHAnsi"/>
+          <w:b/>
+          <w:bCs/>
+          <w:u w:val="single"/>
+        </w:rPr>
+      </w:pPr>
+    </w:p>
+    <w:p>
+      <w:pPr>
+        <w:rPr>
+          <w:rFonts w:cstheme="minorHAnsi"/>
+        </w:rPr>
+      </w:pPr>
+      <w:r>
+        <w:rPr>
+          <w:rFonts w:cstheme="minorHAnsi"/>
+        </w:rPr>
+        <w:t xml:space="preserve">We now have a good amount of knowledge about how the LD X-ray apparatus work. Therefore, when we come in next week to finish the experiment, we will know what measurements to put in to be able to calibrate the equipment instantly to get straight in. We know also know that every element will have two different peaks the taller </w:t>
+      </w:r>
+      <w:r>
+        <w:rPr>
+          <w:rFonts w:cstheme="minorHAnsi"/>
+        </w:rPr>
+        <w:t xml:space="preserve">first one being alpha and the second shorter one being beta. However, on alloys the peaks are different elements that have been put together to create that specific element. </w:t>
+      </w:r>
+    </w:p>
+    <w:p>
+      <w:pPr>
+        <w:rPr>
+          <w:rFonts w:cstheme="minorHAnsi"/>
+        </w:rPr>
+      </w:pPr>
+    </w:p>
+    <w:p>
+      <w:pPr>
+        <w:rPr>
+          <w:rFonts w:cstheme="minorHAnsi"/>
+          <w:b/>
+          <w:bCs/>
+          <w:u w:val="single"/>
+        </w:rPr>
+      </w:pPr>
+      <w:r>
+        <w:rPr>
+          <w:rFonts w:cstheme="minorHAnsi"/>
+          <w:b/>
+          <w:bCs/>
+          <w:u w:val="single"/>
+        </w:rPr>
+        <w:t xml:space="preserve">Week 2 experiment </w:t>
+      </w:r>
+    </w:p>
+    <w:p>
+      <w:pPr>
+        <w:rPr>
+          <w:rFonts w:cstheme="minorHAnsi"/>
+        </w:rPr>
+      </w:pPr>
+      <w:r>
+        <w:rPr>
+          <w:rFonts w:cstheme="minorHAnsi"/>
+        </w:rPr>
+        <w:t xml:space="preserve">The experiment we have decided to complete in week 2 is to pick random </w:t>
+      </w:r>
+      <w:r>
+        <w:rPr>
+          <w:rFonts w:cstheme="minorHAnsi"/>
+        </w:rPr>
+        <w:t xml:space="preserve">coins and then to find what exactly those coins are </w:t>
+      </w:r>
+      <w:r>
+        <w:rPr>
+          <w:rFonts w:cstheme="minorHAnsi"/>
+        </w:rPr>
+        <w:t>made from</w:t>
+      </w:r>
+      <w:r>
+        <w:rPr>
+          <w:rFonts w:cstheme="minorHAnsi"/>
+        </w:rPr>
+        <w:t xml:space="preserve"> using the LD X-ray apparatus and its </w:t>
+      </w:r>
+      <w:r>
+        <w:rPr>
+          <w:rFonts w:cstheme="minorHAnsi"/>
+        </w:rPr>
+        <w:t>fluorescence spectrum.</w:t>
+      </w:r>
+    </w:p>
+    <w:p>
+      <w:pPr>
+        <w:rPr>
+          <w:rFonts w:cstheme="minorHAnsi"/>
+        </w:rPr>
+      </w:pPr>
+    </w:p>
+    <w:p>
+      <w:pPr>
+        <w:rPr>
+          <w:rFonts w:cstheme="minorHAnsi"/>
+        </w:rPr>
+      </w:pPr>
+      <w:r>
+        <w:rPr>
+          <w:rFonts w:cstheme="minorHAnsi"/>
+        </w:rPr>
+        <w:t xml:space="preserve">For this week we have had to recalibrate the </w:t>
+      </w:r>
+      <w:r>
+        <w:rPr>
+          <w:rFonts w:cstheme="minorHAnsi"/>
+        </w:rPr>
+        <w:t xml:space="preserve">values for the </w:t>
+      </w:r>
+      <w:r>
+        <w:rPr>
+          <w:rFonts w:cstheme="minorHAnsi"/>
+        </w:rPr>
+        <w:t xml:space="preserve">energy </w:t>
+      </w:r>
+      <w:r>
+        <w:rPr>
+          <w:rFonts w:cstheme="minorHAnsi"/>
+        </w:rPr>
+        <w:t xml:space="preserve">calibration because we changed kit with the other group by mistake leading for the spectrum to change a little bit. Therefore by running on galvanised steel we </w:t>
+      </w:r>
+      <w:r>
+        <w:rPr>
+          <w:rFonts w:cstheme="minorHAnsi"/>
+        </w:rPr>
+        <w:t xml:space="preserve">have seen that the channel number for </w:t>
+      </w:r>
+      <w:r>
+        <w:rPr>
+          <w:rFonts w:cstheme="minorHAnsi"/>
+        </w:rPr>
+        <w:t>the first peak was</w:t>
+      </w:r>
+      <w:r>
+        <w:rPr>
+          <w:rFonts w:cstheme="minorHAnsi"/>
+        </w:rPr>
+        <w:t xml:space="preserve"> 84.7 and the </w:t>
+      </w:r>
+      <w:r>
+        <w:rPr>
+          <w:rFonts w:cstheme="minorHAnsi"/>
+        </w:rPr>
+        <w:t>channel number</w:t>
+      </w:r>
+      <w:r>
+        <w:rPr>
+          <w:rFonts w:cstheme="minorHAnsi"/>
+        </w:rPr>
+        <w:t xml:space="preserve"> for the second peak was 114.5. </w:t>
+      </w:r>
+    </w:p>
+    <w:p>
+      <w:pPr>
+        <w:rPr>
+          <w:rFonts w:cstheme="minorHAnsi"/>
+        </w:rPr>
+      </w:pPr>
+    </w:p>
+    <w:p>
+      <w:pPr>
+        <w:rPr>
+          <w:rFonts w:cstheme="minorHAnsi"/>
+        </w:rPr>
+      </w:pPr>
+      <w:r>
+        <w:rPr>
+          <w:rFonts w:cstheme="minorHAnsi"/>
+        </w:rPr>
+        <w:t>Firstly,</w:t>
+      </w:r>
+      <w:r>
+        <w:rPr>
+          <w:rFonts w:cstheme="minorHAnsi"/>
+        </w:rPr>
+        <w:t xml:space="preserve"> </w:t>
+      </w:r>
+      <w:r>
+        <w:rPr>
+          <w:rFonts w:cstheme="minorHAnsi"/>
+        </w:rPr>
+        <w:t xml:space="preserve">we calibrated the machine and the CASSY program with the same settings and values that we acquired in week 1. Then the first coin we decided to use in the machine is a 50 Euro cent. </w:t>
+      </w:r>
+      <w:r>
+        <w:rPr>
+          <w:rFonts w:cstheme="minorHAnsi"/>
+        </w:rPr>
+        <w:t xml:space="preserve">This then resulted in giving us peaks in the channel of </w:t>
+      </w:r>
+      <w:r>
+        <w:rPr>
+          <w:rFonts w:cstheme="minorHAnsi"/>
+        </w:rPr>
+        <w:t xml:space="preserve">……………. And energy level of …………. . After this text we decided to then put </w:t>
+      </w:r>
       <w:r>
         <w:rPr>
           <w:rFonts w:cstheme="minorHAnsi"/>
         </w:rPr>
         <w:t>a</w:t>
       </w:r>
-      <w:proofErr w:type="gramEnd"/>
-      <w:r>
-        <w:rPr>
-          <w:rFonts w:cstheme="minorHAnsi"/>
-        </w:rPr>
-        <w:t xml:space="preserve"> eagle view of the LD X-ray apparatus you can see the green LED lighting up next to the word ready. This tells us that the X-ray detector is ready for use. Press the HV button that is at the bottom of the front panel and then press the F9 key on your keyboard for it to start to take in measurements, this will run for 5 minutes (300 seconds).</w:t>
-      </w:r>
-      <w:r>
-        <w:rPr>
-          <w:rFonts w:cstheme="minorHAnsi"/>
-        </w:rPr>
-        <w:t xml:space="preserve"> The centre of the first peak was in the channel </w:t>
-      </w:r>
-      <w:r>
-        <w:rPr>
-          <w:rFonts w:cstheme="minorHAnsi"/>
-        </w:rPr>
-        <w:t>102.6</w:t>
-      </w:r>
-      <w:r>
-        <w:rPr>
-          <w:rFonts w:cstheme="minorHAnsi"/>
-        </w:rPr>
-        <w:t xml:space="preserve"> with a value of 6.4. This then means that the second peak centre </w:t>
-      </w:r>
-      <w:r>
-        <w:rPr>
-          <w:rFonts w:cstheme="minorHAnsi"/>
-        </w:rPr>
-        <w:t>was over 8.64ev and channel of 133.5</w:t>
-      </w:r>
-      <w:r>
-        <w:rPr>
-          <w:rFonts w:cstheme="minorHAnsi"/>
-        </w:rPr>
-        <w:t xml:space="preserve">. However, there will be an error in our value of +/- 0.03. </w:t>
-      </w:r>
-      <w:r>
-        <w:rPr>
-          <w:rFonts w:cstheme="minorHAnsi"/>
-        </w:rPr>
-        <w:t xml:space="preserve">By then </w:t>
-      </w:r>
-      <w:r>
-        <w:rPr>
-          <w:rFonts w:cstheme="minorHAnsi"/>
-        </w:rPr>
-        <w:t>opening</w:t>
-      </w:r>
-      <w:r>
-        <w:rPr>
-          <w:rFonts w:cstheme="minorHAnsi"/>
-        </w:rPr>
-        <w:t xml:space="preserve"> the X-ray energies it </w:t>
-      </w:r>
-      <w:proofErr w:type="gramStart"/>
-      <w:r>
-        <w:rPr>
-          <w:rFonts w:cstheme="minorHAnsi"/>
-        </w:rPr>
-        <w:t>opens up</w:t>
-      </w:r>
-      <w:proofErr w:type="gramEnd"/>
-      <w:r>
-        <w:rPr>
-          <w:rFonts w:cstheme="minorHAnsi"/>
-        </w:rPr>
-        <w:t xml:space="preserve"> a periodic table and it shows us Zinc is one element in the material as it closely correlates with our second peak and the other element was iron as it correlates without first peak.</w:t>
-      </w:r>
-    </w:p>
-    <w:p>
-      <w:pPr>
-        <w:rPr>
-          <w:rFonts w:cstheme="minorHAnsi"/>
-        </w:rPr>
-      </w:pPr>
-    </w:p>
-    <w:p>
-      <w:pPr>
-        <w:rPr>
-          <w:rFonts w:cstheme="minorHAnsi"/>
-        </w:rPr>
-      </w:pPr>
-    </w:p>
-    <w:p>
-      <w:pPr>
-        <w:rPr>
-          <w:rFonts w:cstheme="minorHAnsi"/>
-        </w:rPr>
-      </w:pPr>
-    </w:p>
-    <w:p>
-      <w:pPr>
-        <w:rPr>
-          <w:rFonts w:cstheme="minorHAnsi"/>
-          <w:b/>
-          <w:bCs/>
-          <w:u w:val="single"/>
-        </w:rPr>
-      </w:pPr>
-    </w:p>
-    <w:p>
-      <w:pPr>
-        <w:rPr>
-          <w:rFonts w:cstheme="minorHAnsi"/>
-          <w:b/>
-          <w:bCs/>
-          <w:u w:val="single"/>
-        </w:rPr>
-      </w:pPr>
-      <w:r>
-        <w:rPr>
-          <w:rFonts w:cstheme="minorHAnsi"/>
-          <w:b/>
-          <w:bCs/>
-          <w:u w:val="single"/>
-        </w:rPr>
-        <w:t>Getting used to the equipment</w:t>
-      </w:r>
-    </w:p>
-    <w:p>
-      <w:pPr>
-        <w:rPr>
-          <w:rFonts w:cstheme="minorHAnsi"/>
-        </w:rPr>
-      </w:pPr>
-    </w:p>
-    <w:p>
-      <w:pPr>
-        <w:rPr>
-          <w:rFonts w:cstheme="minorHAnsi"/>
-        </w:rPr>
-      </w:pPr>
-      <w:r>
-        <w:rPr>
-          <w:rFonts w:cstheme="minorHAnsi"/>
-        </w:rPr>
-        <w:t xml:space="preserve">To make sure that we understand the equipment and what they do we have decided to run most of the materials inside the LD X-ray apparatus. </w:t>
-      </w:r>
-    </w:p>
-    <w:p>
-      <w:pPr>
-        <w:rPr>
-          <w:rFonts w:cstheme="minorHAnsi"/>
-        </w:rPr>
-      </w:pPr>
-    </w:p>
-    <w:p>
-      <w:pPr>
-        <w:rPr>
-          <w:rFonts w:cstheme="minorHAnsi"/>
-        </w:rPr>
-      </w:pPr>
-    </w:p>
-    <w:p>
-      <w:pPr>
-        <w:rPr>
-          <w:rFonts w:cstheme="minorHAnsi"/>
-          <w:b/>
-          <w:bCs/>
-          <w:u w:val="single"/>
-        </w:rPr>
-      </w:pPr>
-      <w:r>
-        <w:rPr>
-          <w:rFonts w:cstheme="minorHAnsi"/>
-          <w:b/>
-          <w:bCs/>
-          <w:u w:val="single"/>
-        </w:rPr>
-        <w:t>Conclusion for week 1</w:t>
-      </w:r>
-    </w:p>
-    <w:p>
-      <w:pPr>
-        <w:rPr>
-          <w:rFonts w:cstheme="minorHAnsi"/>
-          <w:b/>
-          <w:bCs/>
-          <w:u w:val="single"/>
-        </w:rPr>
-      </w:pPr>
-    </w:p>
-    <w:p>
-      <w:pPr>
-        <w:rPr>
-          <w:rFonts w:cstheme="minorHAnsi"/>
-        </w:rPr>
-      </w:pPr>
-      <w:r>
-        <w:rPr>
-          <w:rFonts w:cstheme="minorHAnsi"/>
-        </w:rPr>
-        <w:t xml:space="preserve">We now have a good amount of knowledge about how the LD X-ray apparatus work. Therefore, when we come in next week to finish the experiment, we will know what measurements to put in to be able to calibrate the equipment instantly to get straight in. We know also know that every element will have two different peaks the taller </w:t>
-      </w:r>
-      <w:r>
-        <w:rPr>
-          <w:rFonts w:cstheme="minorHAnsi"/>
-        </w:rPr>
-        <w:t xml:space="preserve">first one being alpha and the second shorter one being beta. However, on alloys the peaks are different elements that have been put together to create that specific element. </w:t>
+      <w:r>
+        <w:rPr>
+          <w:rFonts w:cstheme="minorHAnsi"/>
+        </w:rPr>
+        <w:t xml:space="preserve"> united states of </w:t>
+      </w:r>
+      <w:r>
+        <w:rPr>
+          <w:rFonts w:cstheme="minorHAnsi"/>
+        </w:rPr>
+        <w:t xml:space="preserve">America one dime. This then gave us very similar peaks to the </w:t>
+      </w:r>
+      <w:r>
+        <w:rPr>
+          <w:rFonts w:cstheme="minorHAnsi"/>
+        </w:rPr>
+        <w:t>50-euro</w:t>
+      </w:r>
+      <w:r>
+        <w:rPr>
+          <w:rFonts w:cstheme="minorHAnsi"/>
+        </w:rPr>
+        <w:t xml:space="preserve"> Cent</w:t>
+      </w:r>
+      <w:r>
+        <w:rPr>
+          <w:rFonts w:cstheme="minorHAnsi"/>
+        </w:rPr>
+        <w:t>.</w:t>
       </w:r>
     </w:p>
     <w:sectPr>
@@ -886,6 +1081,13 @@
       </w:r>
     </w:p>
   </w:endnote>
+  <w:endnote w:type="continuationNotice" w:id="1">
+    <w:p>
+      <w:pPr>
+        <w:spacing w:before="0" w:line="240" w:lineRule="auto"/>
+      </w:pPr>
+    </w:p>
+  </w:endnote>
 </w:endnotes>
 </file>
 
@@ -909,6 +1111,13 @@
       <w:r>
         <w:continuationSeparator/>
       </w:r>
+    </w:p>
+  </w:footnote>
+  <w:footnote w:type="continuationNotice" w:id="1">
+    <w:p>
+      <w:pPr>
+        <w:spacing w:before="0" w:line="240" w:lineRule="auto"/>
+      </w:pPr>
     </w:p>
   </w:footnote>
 </w:footnotes>

</xml_diff>